<commit_message>
Pushed some tweaks and changes
Small changes to level1 to make paths more obvious.
MainMenu now more obvious
AnimControl to make jump rotate more
</commit_message>
<xml_diff>
--- a/_ICS161PlaytestingAssignment.docx
+++ b/_ICS161PlaytestingAssignment.docx
@@ -6,13 +6,34 @@
       <w:pPr>
         <w:pStyle w:val="Title"/>
         <w:contextualSpacing w:val="0"/>
-        <w:jc w:val="center"/>
+        <w:rPr>
+          <w:rFonts w:ascii="Calibri" w:eastAsia="Calibri" w:hAnsi="Calibri" w:cs="Calibri"/>
+          <w:sz w:val="22"/>
+          <w:szCs w:val="22"/>
+        </w:rPr>
       </w:pPr>
       <w:bookmarkStart w:id="0" w:name="_b3imh8qxl09g" w:colFirst="0" w:colLast="0"/>
       <w:bookmarkEnd w:id="0"/>
       <w:r>
         <w:rPr>
           <w:rFonts w:ascii="Calibri" w:eastAsia="Calibri" w:hAnsi="Calibri" w:cs="Calibri"/>
+          <w:sz w:val="22"/>
+          <w:szCs w:val="22"/>
+        </w:rPr>
+        <w:t>Jeffrey Lee Ye 68342291</w:t>
+      </w:r>
+      <w:bookmarkStart w:id="1" w:name="_GoBack"/>
+      <w:bookmarkEnd w:id="1"/>
+    </w:p>
+    <w:p>
+      <w:pPr>
+        <w:pStyle w:val="Title"/>
+        <w:contextualSpacing w:val="0"/>
+        <w:jc w:val="center"/>
+      </w:pPr>
+      <w:r>
+        <w:rPr>
+          <w:rFonts w:ascii="Calibri" w:eastAsia="Calibri" w:hAnsi="Calibri" w:cs="Calibri"/>
         </w:rPr>
         <w:t>Usability Playtesting</w:t>
       </w:r>
@@ -48,11 +69,13 @@
         <w:contextualSpacing/>
         <w:rPr>
           <w:rFonts w:ascii="Calibri" w:eastAsia="Calibri" w:hAnsi="Calibri" w:cs="Calibri"/>
-        </w:rPr>
-      </w:pPr>
-      <w:r>
-        <w:rPr>
-          <w:rFonts w:ascii="Calibri" w:eastAsia="Calibri" w:hAnsi="Calibri" w:cs="Calibri"/>
+          <w:b/>
+        </w:rPr>
+      </w:pPr>
+      <w:r>
+        <w:rPr>
+          <w:rFonts w:ascii="Calibri" w:eastAsia="Calibri" w:hAnsi="Calibri" w:cs="Calibri"/>
+          <w:b/>
         </w:rPr>
         <w:t>Include a description of your game.</w:t>
       </w:r>
@@ -101,11 +124,13 @@
         <w:contextualSpacing/>
         <w:rPr>
           <w:rFonts w:ascii="Calibri" w:eastAsia="Calibri" w:hAnsi="Calibri" w:cs="Calibri"/>
-        </w:rPr>
-      </w:pPr>
-      <w:r>
-        <w:rPr>
-          <w:rFonts w:ascii="Calibri" w:eastAsia="Calibri" w:hAnsi="Calibri" w:cs="Calibri"/>
+          <w:b/>
+        </w:rPr>
+      </w:pPr>
+      <w:r>
+        <w:rPr>
+          <w:rFonts w:ascii="Calibri" w:eastAsia="Calibri" w:hAnsi="Calibri" w:cs="Calibri"/>
+          <w:b/>
         </w:rPr>
         <w:t>What is the goal?</w:t>
       </w:r>
@@ -153,11 +178,13 @@
         <w:contextualSpacing/>
         <w:rPr>
           <w:rFonts w:ascii="Calibri" w:eastAsia="Calibri" w:hAnsi="Calibri" w:cs="Calibri"/>
-        </w:rPr>
-      </w:pPr>
-      <w:r>
-        <w:rPr>
-          <w:rFonts w:ascii="Calibri" w:eastAsia="Calibri" w:hAnsi="Calibri" w:cs="Calibri"/>
+          <w:b/>
+        </w:rPr>
+      </w:pPr>
+      <w:r>
+        <w:rPr>
+          <w:rFonts w:ascii="Calibri" w:eastAsia="Calibri" w:hAnsi="Calibri" w:cs="Calibri"/>
+          <w:b/>
         </w:rPr>
         <w:t>What do you want your player to feel?</w:t>
       </w:r>
@@ -178,7 +205,27 @@
         <w:rPr>
           <w:rFonts w:ascii="Calibri" w:eastAsia="Calibri" w:hAnsi="Calibri" w:cs="Calibri"/>
         </w:rPr>
-        <w:t>I want the players to feel stress relieved while still keeping them a tiny bit of challenge, just to keep them entertained, tho</w:t>
+        <w:t>I want the players to feel stress relieved</w:t>
+      </w:r>
+      <w:r>
+        <w:rPr>
+          <w:rFonts w:ascii="Calibri" w:eastAsia="Calibri" w:hAnsi="Calibri" w:cs="Calibri"/>
+        </w:rPr>
+        <w:t xml:space="preserve"> or relaxed or just enjoying the funniness/</w:t>
+      </w:r>
+      <w:proofErr w:type="spellStart"/>
+      <w:r>
+        <w:rPr>
+          <w:rFonts w:ascii="Calibri" w:eastAsia="Calibri" w:hAnsi="Calibri" w:cs="Calibri"/>
+        </w:rPr>
+        <w:t>derpiness</w:t>
+      </w:r>
+      <w:proofErr w:type="spellEnd"/>
+      <w:r>
+        <w:rPr>
+          <w:rFonts w:ascii="Calibri" w:eastAsia="Calibri" w:hAnsi="Calibri" w:cs="Calibri"/>
+        </w:rPr>
+        <w:t xml:space="preserve"> while still keeping them a tiny bit of challenge, just to keep them entertained, tho</w:t>
       </w:r>
       <w:r>
         <w:rPr>
@@ -190,7 +237,19 @@
         <w:rPr>
           <w:rFonts w:ascii="Calibri" w:eastAsia="Calibri" w:hAnsi="Calibri" w:cs="Calibri"/>
         </w:rPr>
-        <w:t xml:space="preserve"> sight-seeing and the cute penguins will do most of the work.</w:t>
+        <w:t xml:space="preserve"> sight-seeing and the</w:t>
+      </w:r>
+      <w:r>
+        <w:rPr>
+          <w:rFonts w:ascii="Calibri" w:eastAsia="Calibri" w:hAnsi="Calibri" w:cs="Calibri"/>
+        </w:rPr>
+        <w:t xml:space="preserve"> (hopefully)</w:t>
+      </w:r>
+      <w:r>
+        <w:rPr>
+          <w:rFonts w:ascii="Calibri" w:eastAsia="Calibri" w:hAnsi="Calibri" w:cs="Calibri"/>
+        </w:rPr>
+        <w:t xml:space="preserve"> cute penguins will do most of the work.</w:t>
       </w:r>
     </w:p>
     <w:p>
@@ -239,7 +298,7 @@
         <w:rPr>
           <w:rFonts w:ascii="Calibri" w:eastAsia="Calibri" w:hAnsi="Calibri" w:cs="Calibri"/>
         </w:rPr>
-        <w:t xml:space="preserve">Age, gender, experience/console/industry affinity, </w:t>
+        <w:t>Fellow College Students, Males and Females – Helped get a clearer understanding of how players would play a game and adjusted game according to their thoughts</w:t>
       </w:r>
     </w:p>
     <w:p>
@@ -258,8 +317,17 @@
         <w:rPr>
           <w:rFonts w:ascii="Calibri" w:eastAsia="Calibri" w:hAnsi="Calibri" w:cs="Calibri"/>
         </w:rPr>
-        <w:t>Why these users were chosen</w:t>
-      </w:r>
+        <w:t>1 was in Computer Game Science – Helped point out more issues dealing with game design</w:t>
+      </w:r>
+    </w:p>
+    <w:p>
+      <w:pPr>
+        <w:ind w:left="1440"/>
+        <w:contextualSpacing/>
+        <w:rPr>
+          <w:rFonts w:ascii="Calibri" w:eastAsia="Calibri" w:hAnsi="Calibri" w:cs="Calibri"/>
+        </w:rPr>
+      </w:pPr>
     </w:p>
     <w:p>
       <w:pPr>
@@ -271,7 +339,6 @@
         <w:contextualSpacing/>
         <w:rPr>
           <w:rFonts w:ascii="Calibri" w:eastAsia="Calibri" w:hAnsi="Calibri" w:cs="Calibri"/>
-          <w:b/>
         </w:rPr>
       </w:pPr>
       <w:r>
@@ -292,27 +359,89 @@
         <w:contextualSpacing/>
         <w:rPr>
           <w:rFonts w:ascii="Calibri" w:eastAsia="Calibri" w:hAnsi="Calibri" w:cs="Calibri"/>
-        </w:rPr>
-      </w:pPr>
-      <w:r>
-        <w:rPr>
-          <w:rFonts w:ascii="Calibri" w:eastAsia="Calibri" w:hAnsi="Calibri" w:cs="Calibri"/>
-        </w:rPr>
-        <w:t xml:space="preserve">Reference “Good Games Are Created Through </w:t>
-      </w:r>
-      <w:r>
-        <w:rPr>
-          <w:rFonts w:ascii="Calibri" w:eastAsia="Calibri" w:hAnsi="Calibri" w:cs="Calibri"/>
-          <w:i/>
-        </w:rPr>
-        <w:t xml:space="preserve">Playtesting” </w:t>
-      </w:r>
-      <w:r>
-        <w:rPr>
-          <w:rFonts w:ascii="Calibri" w:eastAsia="Calibri" w:hAnsi="Calibri" w:cs="Calibri"/>
-        </w:rPr>
-        <w:t>in AGD</w:t>
-      </w:r>
+          <w:b/>
+        </w:rPr>
+      </w:pPr>
+      <w:r>
+        <w:rPr>
+          <w:rFonts w:ascii="Calibri" w:eastAsia="Calibri" w:hAnsi="Calibri" w:cs="Calibri"/>
+          <w:b/>
+        </w:rPr>
+        <w:t>What do you hope to learn from your playtest?</w:t>
+      </w:r>
+      <w:r>
+        <w:rPr>
+          <w:rFonts w:ascii="Calibri" w:eastAsia="Calibri" w:hAnsi="Calibri" w:cs="Calibri"/>
+          <w:b/>
+        </w:rPr>
+        <w:t xml:space="preserve"> </w:t>
+      </w:r>
+    </w:p>
+    <w:p>
+      <w:pPr>
+        <w:numPr>
+          <w:ilvl w:val="2"/>
+          <w:numId w:val="2"/>
+        </w:numPr>
+        <w:ind w:hanging="360"/>
+        <w:contextualSpacing/>
+        <w:rPr>
+          <w:rFonts w:ascii="Calibri" w:eastAsia="Calibri" w:hAnsi="Calibri" w:cs="Calibri"/>
+        </w:rPr>
+      </w:pPr>
+      <w:r>
+        <w:rPr>
+          <w:rFonts w:ascii="Calibri" w:eastAsia="Calibri" w:hAnsi="Calibri" w:cs="Calibri"/>
+        </w:rPr>
+        <w:t xml:space="preserve">How did the players like the art/penguins? What did they feel when they encounter the various penguins through various parts of the game? </w:t>
+      </w:r>
+    </w:p>
+    <w:p>
+      <w:pPr>
+        <w:numPr>
+          <w:ilvl w:val="2"/>
+          <w:numId w:val="2"/>
+        </w:numPr>
+        <w:ind w:hanging="360"/>
+        <w:contextualSpacing/>
+        <w:rPr>
+          <w:rFonts w:ascii="Calibri" w:eastAsia="Calibri" w:hAnsi="Calibri" w:cs="Calibri"/>
+        </w:rPr>
+      </w:pPr>
+      <w:r>
+        <w:rPr>
+          <w:rFonts w:ascii="Calibri" w:eastAsia="Calibri" w:hAnsi="Calibri" w:cs="Calibri"/>
+        </w:rPr>
+        <w:t>Did they understand how each mechanic worked?</w:t>
+      </w:r>
+    </w:p>
+    <w:p>
+      <w:pPr>
+        <w:numPr>
+          <w:ilvl w:val="2"/>
+          <w:numId w:val="2"/>
+        </w:numPr>
+        <w:ind w:hanging="360"/>
+        <w:contextualSpacing/>
+        <w:rPr>
+          <w:rFonts w:ascii="Calibri" w:eastAsia="Calibri" w:hAnsi="Calibri" w:cs="Calibri"/>
+        </w:rPr>
+      </w:pPr>
+      <w:r>
+        <w:rPr>
+          <w:rFonts w:ascii="Calibri" w:eastAsia="Calibri" w:hAnsi="Calibri" w:cs="Calibri"/>
+        </w:rPr>
+        <w:t>Were they able to get through the levels easily/ know how to get through the levels easily?</w:t>
+      </w:r>
+    </w:p>
+    <w:p>
+      <w:pPr>
+        <w:ind w:left="2160"/>
+        <w:contextualSpacing/>
+        <w:rPr>
+          <w:rFonts w:ascii="Calibri" w:eastAsia="Calibri" w:hAnsi="Calibri" w:cs="Calibri"/>
+        </w:rPr>
+      </w:pPr>
     </w:p>
     <w:p>
       <w:pPr>
@@ -330,7 +459,7 @@
         <w:rPr>
           <w:rFonts w:ascii="Calibri" w:eastAsia="Calibri" w:hAnsi="Calibri" w:cs="Calibri"/>
         </w:rPr>
-        <w:t>What do you hope to learn from your playtest?</w:t>
+        <w:t>Ask the 5 important questions of game design:</w:t>
       </w:r>
     </w:p>
     <w:p>
@@ -343,61 +472,40 @@
         <w:contextualSpacing/>
         <w:rPr>
           <w:rFonts w:ascii="Calibri" w:eastAsia="Calibri" w:hAnsi="Calibri" w:cs="Calibri"/>
-        </w:rPr>
-      </w:pPr>
-      <w:r>
-        <w:rPr>
-          <w:rFonts w:ascii="Calibri" w:eastAsia="Calibri" w:hAnsi="Calibri" w:cs="Calibri"/>
-        </w:rPr>
-        <w:t>Test something specific.</w:t>
-      </w:r>
-    </w:p>
-    <w:p>
-      <w:pPr>
-        <w:numPr>
-          <w:ilvl w:val="3"/>
-          <w:numId w:val="2"/>
-        </w:numPr>
-        <w:ind w:hanging="360"/>
-        <w:contextualSpacing/>
-        <w:rPr>
-          <w:rFonts w:ascii="Calibri" w:eastAsia="Calibri" w:hAnsi="Calibri" w:cs="Calibri"/>
-        </w:rPr>
-      </w:pPr>
-      <w:r>
-        <w:rPr>
-          <w:rFonts w:ascii="Calibri" w:eastAsia="Calibri" w:hAnsi="Calibri" w:cs="Calibri"/>
-        </w:rPr>
-        <w:t>How did players like the art?</w:t>
-      </w:r>
-    </w:p>
-    <w:p>
-      <w:pPr>
-        <w:numPr>
-          <w:ilvl w:val="3"/>
-          <w:numId w:val="2"/>
-        </w:numPr>
-        <w:ind w:hanging="360"/>
-        <w:contextualSpacing/>
-        <w:rPr>
-          <w:rFonts w:ascii="Calibri" w:eastAsia="Calibri" w:hAnsi="Calibri" w:cs="Calibri"/>
-        </w:rPr>
-      </w:pPr>
-      <w:r>
-        <w:rPr>
-          <w:rFonts w:ascii="Calibri" w:eastAsia="Calibri" w:hAnsi="Calibri" w:cs="Calibri"/>
-        </w:rPr>
-        <w:t>Did they understand the feedback provided?</w:t>
-      </w:r>
-    </w:p>
-    <w:p>
-      <w:pPr>
-        <w:ind w:left="2880"/>
-        <w:contextualSpacing/>
-        <w:rPr>
-          <w:rFonts w:ascii="Calibri" w:eastAsia="Calibri" w:hAnsi="Calibri" w:cs="Calibri"/>
-        </w:rPr>
-      </w:pPr>
+          <w:b/>
+        </w:rPr>
+      </w:pPr>
+      <w:r>
+        <w:rPr>
+          <w:rFonts w:ascii="Calibri" w:eastAsia="Calibri" w:hAnsi="Calibri" w:cs="Calibri"/>
+          <w:b/>
+        </w:rPr>
+        <w:t>Why?</w:t>
+      </w:r>
+    </w:p>
+    <w:p>
+      <w:pPr>
+        <w:numPr>
+          <w:ilvl w:val="1"/>
+          <w:numId w:val="2"/>
+        </w:numPr>
+        <w:contextualSpacing/>
+        <w:rPr>
+          <w:rFonts w:ascii="Calibri" w:eastAsia="Calibri" w:hAnsi="Calibri" w:cs="Calibri"/>
+        </w:rPr>
+      </w:pPr>
+      <w:r>
+        <w:rPr>
+          <w:rFonts w:ascii="Calibri" w:eastAsia="Calibri" w:hAnsi="Calibri" w:cs="Calibri"/>
+        </w:rPr>
+        <w:t>The reason is what I hope to find out from my playtest</w:t>
+      </w:r>
+      <w:r>
+        <w:rPr>
+          <w:rFonts w:ascii="Calibri" w:eastAsia="Calibri" w:hAnsi="Calibri" w:cs="Calibri"/>
+        </w:rPr>
+        <w:t xml:space="preserve"> from the stuff stated above.</w:t>
+      </w:r>
     </w:p>
     <w:p>
       <w:pPr>
@@ -409,133 +517,13 @@
         <w:contextualSpacing/>
         <w:rPr>
           <w:rFonts w:ascii="Calibri" w:eastAsia="Calibri" w:hAnsi="Calibri" w:cs="Calibri"/>
-        </w:rPr>
-      </w:pPr>
-      <w:r>
-        <w:rPr>
-          <w:rFonts w:ascii="Calibri" w:eastAsia="Calibri" w:hAnsi="Calibri" w:cs="Calibri"/>
-        </w:rPr>
-        <w:t xml:space="preserve">How did the players like the art/penguins? What did they feel when they encounter the various penguins through various parts of the game? </w:t>
-      </w:r>
-    </w:p>
-    <w:p>
-      <w:pPr>
-        <w:numPr>
-          <w:ilvl w:val="2"/>
-          <w:numId w:val="2"/>
-        </w:numPr>
-        <w:ind w:hanging="360"/>
-        <w:contextualSpacing/>
-        <w:rPr>
-          <w:rFonts w:ascii="Calibri" w:eastAsia="Calibri" w:hAnsi="Calibri" w:cs="Calibri"/>
-        </w:rPr>
-      </w:pPr>
-      <w:r>
-        <w:rPr>
-          <w:rFonts w:ascii="Calibri" w:eastAsia="Calibri" w:hAnsi="Calibri" w:cs="Calibri"/>
-        </w:rPr>
-        <w:t>Did they understand how each mechanic worked?</w:t>
-      </w:r>
-    </w:p>
-    <w:p>
-      <w:pPr>
-        <w:numPr>
-          <w:ilvl w:val="2"/>
-          <w:numId w:val="2"/>
-        </w:numPr>
-        <w:ind w:hanging="360"/>
-        <w:contextualSpacing/>
-        <w:rPr>
-          <w:rFonts w:ascii="Calibri" w:eastAsia="Calibri" w:hAnsi="Calibri" w:cs="Calibri"/>
-        </w:rPr>
-      </w:pPr>
-      <w:r>
-        <w:rPr>
-          <w:rFonts w:ascii="Calibri" w:eastAsia="Calibri" w:hAnsi="Calibri" w:cs="Calibri"/>
-        </w:rPr>
-        <w:t>Were they able to get through the levels easily/ know how to get through the levels easily?</w:t>
-      </w:r>
-    </w:p>
-    <w:p>
-      <w:pPr>
-        <w:ind w:left="2160"/>
-        <w:contextualSpacing/>
-        <w:rPr>
-          <w:rFonts w:ascii="Calibri" w:eastAsia="Calibri" w:hAnsi="Calibri" w:cs="Calibri"/>
-        </w:rPr>
-      </w:pPr>
-    </w:p>
-    <w:p>
-      <w:pPr>
-        <w:numPr>
-          <w:ilvl w:val="1"/>
-          <w:numId w:val="2"/>
-        </w:numPr>
-        <w:ind w:hanging="360"/>
-        <w:contextualSpacing/>
-        <w:rPr>
-          <w:rFonts w:ascii="Calibri" w:eastAsia="Calibri" w:hAnsi="Calibri" w:cs="Calibri"/>
-        </w:rPr>
-      </w:pPr>
-      <w:r>
-        <w:rPr>
-          <w:rFonts w:ascii="Calibri" w:eastAsia="Calibri" w:hAnsi="Calibri" w:cs="Calibri"/>
-        </w:rPr>
-        <w:t>Ask the 5 important questions of game design:</w:t>
-      </w:r>
-    </w:p>
-    <w:p>
-      <w:pPr>
-        <w:numPr>
-          <w:ilvl w:val="2"/>
-          <w:numId w:val="2"/>
-        </w:numPr>
-        <w:ind w:hanging="360"/>
-        <w:contextualSpacing/>
-        <w:rPr>
-          <w:rFonts w:ascii="Calibri" w:eastAsia="Calibri" w:hAnsi="Calibri" w:cs="Calibri"/>
-        </w:rPr>
-      </w:pPr>
-      <w:r>
-        <w:rPr>
-          <w:rFonts w:ascii="Calibri" w:eastAsia="Calibri" w:hAnsi="Calibri" w:cs="Calibri"/>
-        </w:rPr>
-        <w:t>Why?</w:t>
-      </w:r>
-    </w:p>
-    <w:p>
-      <w:pPr>
-        <w:numPr>
-          <w:ilvl w:val="1"/>
-          <w:numId w:val="2"/>
-        </w:numPr>
-        <w:contextualSpacing/>
-        <w:rPr>
-          <w:rFonts w:ascii="Calibri" w:eastAsia="Calibri" w:hAnsi="Calibri" w:cs="Calibri"/>
-        </w:rPr>
-      </w:pPr>
-      <w:r>
-        <w:rPr>
-          <w:rFonts w:ascii="Calibri" w:eastAsia="Calibri" w:hAnsi="Calibri" w:cs="Calibri"/>
-        </w:rPr>
-        <w:t>The reason is what I hope to find out from my playtest</w:t>
-      </w:r>
-    </w:p>
-    <w:p>
-      <w:pPr>
-        <w:numPr>
-          <w:ilvl w:val="2"/>
-          <w:numId w:val="2"/>
-        </w:numPr>
-        <w:ind w:hanging="360"/>
-        <w:contextualSpacing/>
-        <w:rPr>
-          <w:rFonts w:ascii="Calibri" w:eastAsia="Calibri" w:hAnsi="Calibri" w:cs="Calibri"/>
-        </w:rPr>
-      </w:pPr>
-      <w:r>
-        <w:rPr>
-          <w:rFonts w:ascii="Calibri" w:eastAsia="Calibri" w:hAnsi="Calibri" w:cs="Calibri"/>
+          <w:b/>
+        </w:rPr>
+      </w:pPr>
+      <w:r>
+        <w:rPr>
+          <w:rFonts w:ascii="Calibri" w:eastAsia="Calibri" w:hAnsi="Calibri" w:cs="Calibri"/>
+          <w:b/>
         </w:rPr>
         <w:t>Who?</w:t>
       </w:r>
@@ -605,11 +593,13 @@
         <w:contextualSpacing/>
         <w:rPr>
           <w:rFonts w:ascii="Calibri" w:eastAsia="Calibri" w:hAnsi="Calibri" w:cs="Calibri"/>
-        </w:rPr>
-      </w:pPr>
-      <w:r>
-        <w:rPr>
-          <w:rFonts w:ascii="Calibri" w:eastAsia="Calibri" w:hAnsi="Calibri" w:cs="Calibri"/>
+          <w:b/>
+        </w:rPr>
+      </w:pPr>
+      <w:r>
+        <w:rPr>
+          <w:rFonts w:ascii="Calibri" w:eastAsia="Calibri" w:hAnsi="Calibri" w:cs="Calibri"/>
+          <w:b/>
         </w:rPr>
         <w:t>What?</w:t>
       </w:r>
@@ -660,11 +650,13 @@
         <w:contextualSpacing/>
         <w:rPr>
           <w:rFonts w:ascii="Calibri" w:eastAsia="Calibri" w:hAnsi="Calibri" w:cs="Calibri"/>
-        </w:rPr>
-      </w:pPr>
-      <w:r>
-        <w:rPr>
-          <w:rFonts w:ascii="Calibri" w:eastAsia="Calibri" w:hAnsi="Calibri" w:cs="Calibri"/>
+          <w:b/>
+        </w:rPr>
+      </w:pPr>
+      <w:r>
+        <w:rPr>
+          <w:rFonts w:ascii="Calibri" w:eastAsia="Calibri" w:hAnsi="Calibri" w:cs="Calibri"/>
+          <w:b/>
         </w:rPr>
         <w:t>Where?</w:t>
       </w:r>
@@ -697,11 +689,13 @@
         <w:contextualSpacing/>
         <w:rPr>
           <w:rFonts w:ascii="Calibri" w:eastAsia="Calibri" w:hAnsi="Calibri" w:cs="Calibri"/>
-        </w:rPr>
-      </w:pPr>
-      <w:r>
-        <w:rPr>
-          <w:rFonts w:ascii="Calibri" w:eastAsia="Calibri" w:hAnsi="Calibri" w:cs="Calibri"/>
+          <w:b/>
+        </w:rPr>
+      </w:pPr>
+      <w:r>
+        <w:rPr>
+          <w:rFonts w:ascii="Calibri" w:eastAsia="Calibri" w:hAnsi="Calibri" w:cs="Calibri"/>
+          <w:b/>
         </w:rPr>
         <w:t>How?</w:t>
       </w:r>
@@ -721,7 +715,25 @@
         <w:rPr>
           <w:rFonts w:ascii="Calibri" w:eastAsia="Calibri" w:hAnsi="Calibri" w:cs="Calibri"/>
         </w:rPr>
-        <w:t>Besides the basic instructions such as moving and jmping, I will only watch how they react as they make it through the levels</w:t>
+        <w:t>Besides the basic instructions such as moving and j</w:t>
+      </w:r>
+      <w:r>
+        <w:rPr>
+          <w:rFonts w:ascii="Calibri" w:eastAsia="Calibri" w:hAnsi="Calibri" w:cs="Calibri"/>
+        </w:rPr>
+        <w:t>u</w:t>
+      </w:r>
+      <w:r>
+        <w:rPr>
+          <w:rFonts w:ascii="Calibri" w:eastAsia="Calibri" w:hAnsi="Calibri" w:cs="Calibri"/>
+        </w:rPr>
+        <w:t>mping, I will only watch how they react as they make it through the levels</w:t>
+      </w:r>
+      <w:r>
+        <w:rPr>
+          <w:rFonts w:ascii="Calibri" w:eastAsia="Calibri" w:hAnsi="Calibri" w:cs="Calibri"/>
+        </w:rPr>
+        <w:t xml:space="preserve"> and ask about when it looked like they got annoyed or frustrated, or they state an issue and I want clarification</w:t>
       </w:r>
     </w:p>
     <w:p>
@@ -809,8 +821,6 @@
         </w:rPr>
         <w:t>3. The players will find the various penguin situations cute and stress relieving.</w:t>
       </w:r>
-      <w:bookmarkStart w:id="1" w:name="_GoBack"/>
-      <w:bookmarkEnd w:id="1"/>
     </w:p>
     <w:p>
       <w:pPr>
@@ -837,6 +847,27 @@
         </w:rPr>
         <w:t xml:space="preserve"> </w:t>
       </w:r>
+    </w:p>
+    <w:p>
+      <w:pPr>
+        <w:numPr>
+          <w:ilvl w:val="0"/>
+          <w:numId w:val="2"/>
+        </w:numPr>
+        <w:contextualSpacing/>
+        <w:rPr>
+          <w:rFonts w:ascii="Calibri" w:eastAsia="Calibri" w:hAnsi="Calibri" w:cs="Calibri"/>
+        </w:rPr>
+      </w:pPr>
+    </w:p>
+    <w:p>
+      <w:pPr>
+        <w:ind w:left="2520"/>
+        <w:contextualSpacing/>
+        <w:rPr>
+          <w:rFonts w:ascii="Calibri" w:eastAsia="Calibri" w:hAnsi="Calibri" w:cs="Calibri"/>
+        </w:rPr>
+      </w:pPr>
     </w:p>
     <w:p>
       <w:pPr>
@@ -1013,7 +1044,21 @@
         <w:rPr>
           <w:rFonts w:ascii="Calibri" w:eastAsia="Calibri" w:hAnsi="Calibri" w:cs="Calibri"/>
         </w:rPr>
-        <w:t>Remember you are to remain objective when conducting your playtest.  Don’t highlight or reveal that this is your game (if possible).  Practice and follow a script.  Do not assist players, let them struggle.  Like reaaaallly struggle.  It should get to the point where the player absolutely, 100%, cannot progress without your assistance help before you say anything.  Let them discover your system.  Prose questions throughout that are objective: “Why do you feel that way?”  “What did you expect?” etc.</w:t>
+        <w:t xml:space="preserve">Remember you are to remain objective when conducting your playtest.  Don’t highlight or reveal that this is your game (if possible).  Practice and follow a script.  Do not assist players, let them struggle.  Like </w:t>
+      </w:r>
+      <w:proofErr w:type="spellStart"/>
+      <w:r>
+        <w:rPr>
+          <w:rFonts w:ascii="Calibri" w:eastAsia="Calibri" w:hAnsi="Calibri" w:cs="Calibri"/>
+        </w:rPr>
+        <w:t>reaaaallly</w:t>
+      </w:r>
+      <w:proofErr w:type="spellEnd"/>
+      <w:r>
+        <w:rPr>
+          <w:rFonts w:ascii="Calibri" w:eastAsia="Calibri" w:hAnsi="Calibri" w:cs="Calibri"/>
+        </w:rPr>
+        <w:t xml:space="preserve"> struggle.  It should get to the point where the player absolutely, 100%, cannot progress without your assistance help before you say anything.  Let them discover your system.  Prose questions throughout that are objective: “Why do you feel that way?”  “What did you expect?” etc.</w:t>
       </w:r>
     </w:p>
     <w:p/>
@@ -1041,7 +1086,22 @@
         <w:rPr>
           <w:rFonts w:ascii="Calibri" w:eastAsia="Calibri" w:hAnsi="Calibri" w:cs="Calibri"/>
         </w:rPr>
-        <w:t>The reference provided is incredibly verbose.  I would use this as a reference but I expect 3-4 pages maximum.</w:t>
+        <w:lastRenderedPageBreak/>
+        <w:t xml:space="preserve">The reference provided is incredibly verbose.  I would use this as a reference but I expect 3-4 </w:t>
+      </w:r>
+      <w:proofErr w:type="gramStart"/>
+      <w:r>
+        <w:rPr>
+          <w:rFonts w:ascii="Calibri" w:eastAsia="Calibri" w:hAnsi="Calibri" w:cs="Calibri"/>
+        </w:rPr>
+        <w:t>pages</w:t>
+      </w:r>
+      <w:proofErr w:type="gramEnd"/>
+      <w:r>
+        <w:rPr>
+          <w:rFonts w:ascii="Calibri" w:eastAsia="Calibri" w:hAnsi="Calibri" w:cs="Calibri"/>
+        </w:rPr>
+        <w:t xml:space="preserve"> maximum.</w:t>
       </w:r>
     </w:p>
     <w:p>

</xml_diff>